<commit_message>
2do avance manual de usuario
</commit_message>
<xml_diff>
--- a/manuals/MANUAL DE USUARIO PADILLAROUTE.docx
+++ b/manuals/MANUAL DE USUARIO PADILLAROUTE.docx
@@ -2785,6 +2785,30 @@
     </w:p>
     <w:p>
       <w:pPr>
+        <w:spacing w:before="0" w:after="160" w:line="259" w:lineRule="auto"/>
+        <w:jc w:val="left"/>
+        <w:rPr>
+          <w:rFonts w:asciiTheme="majorHAnsi" w:eastAsiaTheme="majorEastAsia" w:hAnsiTheme="majorHAnsi" w:cstheme="majorBidi"/>
+          <w:b/>
+          <w:bCs/>
+          <w:color w:val="2F5496" w:themeColor="accent1" w:themeShade="BF"/>
+          <w:sz w:val="26"/>
+          <w:szCs w:val="26"/>
+          <w:lang w:val="es-ES"/>
+        </w:rPr>
+      </w:pPr>
+      <w:bookmarkStart w:id="6" w:name="_Toc194564716"/>
+      <w:r>
+        <w:rPr>
+          <w:b/>
+          <w:bCs/>
+          <w:lang w:val="es-ES"/>
+        </w:rPr>
+        <w:br w:type="page"/>
+      </w:r>
+    </w:p>
+    <w:p>
+      <w:pPr>
         <w:pStyle w:val="Ttulo2"/>
         <w:numPr>
           <w:ilvl w:val="1"/>
@@ -2796,13 +2820,13 @@
           <w:lang w:val="es-ES"/>
         </w:rPr>
       </w:pPr>
-      <w:bookmarkStart w:id="6" w:name="_Toc194564716"/>
       <w:r>
         <w:rPr>
           <w:b/>
           <w:bCs/>
           <w:lang w:val="es-ES"/>
         </w:rPr>
+        <w:lastRenderedPageBreak/>
         <w:t>GESTION DE RECURSOS E</w:t>
       </w:r>
       <w:r>
@@ -2813,57 +2837,130 @@
         </w:rPr>
         <w:t xml:space="preserve"> INFORMACION.</w:t>
       </w:r>
+      <w:bookmarkStart w:id="7" w:name="_Toc194564717"/>
       <w:bookmarkEnd w:id="6"/>
     </w:p>
-    <w:p>
-      <w:pPr>
-        <w:pStyle w:val="Ttulo3"/>
-        <w:rPr>
-          <w:b/>
-          <w:bCs/>
-        </w:rPr>
-      </w:pPr>
-      <w:bookmarkStart w:id="7" w:name="_Toc194564717"/>
-      <w:r>
-        <w:rPr>
-          <w:b/>
-          <w:bCs/>
-        </w:rPr>
-        <w:t>USUARIOS.</w:t>
-      </w:r>
-      <w:bookmarkEnd w:id="7"/>
-    </w:p>
-    <w:p>
-      <w:pPr>
-        <w:rPr>
-          <w:lang w:val="es-MX"/>
-        </w:rPr>
-      </w:pPr>
-      <w:r>
-        <w:rPr>
-          <w:lang w:val="es-MX"/>
-        </w:rPr>
-        <w:t>Este apartado permite la gestión eficiente de los usuarios dentro de la aplicación. Desde aquí, los administradores y gerentes pueden registrar nuevos usuarios, editar su información y gestionar sus roles y estados. Con una interfaz intuitiva y herramientas de búsqueda, se facilita el acceso y la administración de la información de los usuarios de manera rápida y organizada.</w:t>
-      </w:r>
-      <w:r>
-        <w:rPr>
-          <w:lang w:val="es-MX"/>
-        </w:rPr>
-        <w:t xml:space="preserve"> A continuación, se muestra cómo usar las interfaces de la aplicación.</w:t>
-      </w:r>
-    </w:p>
-    <w:p>
-      <w:pPr>
-        <w:spacing w:before="0" w:after="160" w:line="259" w:lineRule="auto"/>
-        <w:jc w:val="left"/>
-        <w:rPr>
-          <w:rFonts w:asciiTheme="majorHAnsi" w:eastAsiaTheme="majorEastAsia" w:hAnsiTheme="majorHAnsi" w:cstheme="majorBidi"/>
-          <w:i/>
-          <w:iCs/>
-          <w:color w:val="2F5496" w:themeColor="accent1" w:themeShade="BF"/>
-          <w:lang w:val="es-MX"/>
-        </w:rPr>
-      </w:pPr>
+    <w:bookmarkEnd w:id="7"/>
+    <w:p>
+      <w:pPr>
+        <w:rPr>
+          <w:lang w:val="es-MX"/>
+        </w:rPr>
+      </w:pPr>
+      <w:r>
+        <w:rPr>
+          <w:lang w:val="es-MX"/>
+        </w:rPr>
+        <w:t>En la aplicación, los usuarios con roles administrativos y gerenciales pueden gestionar eficientemente los recursos clave a través de una serie de herramientas diseñadas para optimizar la administración de la plataforma. Este apartado abarca aspectos fundamentales como la gestión de usuarios, vehículos, rutas, paradas, monitoreo en tiempo real e incidencias, facilitando una operación fluida y organizada.</w:t>
+      </w:r>
+    </w:p>
+    <w:p>
+      <w:pPr>
+        <w:rPr>
+          <w:lang w:val="es-MX"/>
+        </w:rPr>
+      </w:pPr>
+    </w:p>
+    <w:p>
+      <w:pPr>
+        <w:rPr>
+          <w:lang w:val="es-MX"/>
+        </w:rPr>
+      </w:pPr>
+      <w:r>
+        <w:rPr>
+          <w:lang w:val="es-MX"/>
+        </w:rPr>
+        <w:t>La gestión de usuarios permite registrar, editar y gestionar roles y estados de los usuarios de manera rápida y efectiva. Con una interfaz intuitiva y herramientas de búsqueda, la administración de usuarios se vuelve ágil y sencilla.</w:t>
+      </w:r>
+      <w:r>
+        <w:rPr>
+          <w:lang w:val="es-MX"/>
+        </w:rPr>
+        <w:t xml:space="preserve"> </w:t>
+      </w:r>
+      <w:r>
+        <w:rPr>
+          <w:lang w:val="es-MX"/>
+        </w:rPr>
+        <w:t>El apartado de vehículos permite gestionar la flota, registrando nuevos vehículos, editando información relevante y actualizando el estado de cada unidad. Esta sección asegura que la flota esté siempre disponible y correctamente gestionada.</w:t>
+      </w:r>
+      <w:r>
+        <w:rPr>
+          <w:lang w:val="es-MX"/>
+        </w:rPr>
+        <w:t xml:space="preserve"> </w:t>
+      </w:r>
+      <w:r>
+        <w:rPr>
+          <w:lang w:val="es-MX"/>
+        </w:rPr>
+        <w:t>En cuanto a las rutas, los administradores pueden crear, editar y asignar paradas y vehículos a las rutas. Esto facilita una planificación eficiente de los recorridos, asegurando que cada viaje se realice de forma organizada.</w:t>
+      </w:r>
+    </w:p>
+    <w:p>
+      <w:pPr>
+        <w:rPr>
+          <w:lang w:val="es-MX"/>
+        </w:rPr>
+      </w:pPr>
+    </w:p>
+    <w:p>
+      <w:pPr>
+        <w:rPr>
+          <w:lang w:val="es-MX"/>
+        </w:rPr>
+      </w:pPr>
+      <w:r>
+        <w:rPr>
+          <w:lang w:val="es-MX"/>
+        </w:rPr>
+        <w:t>La gestión de paradas es igualmente fácil de manejar, permitiendo registrar, editar y asignar paradas a las rutas. Con mapas interactivos, la visualización y modificación de paradas es rápida y precisa, asegurando una correcta actualización de las rutas.</w:t>
+      </w:r>
+      <w:r>
+        <w:rPr>
+          <w:lang w:val="es-MX"/>
+        </w:rPr>
+        <w:t xml:space="preserve"> </w:t>
+      </w:r>
+      <w:r>
+        <w:rPr>
+          <w:lang w:val="es-MX"/>
+        </w:rPr>
+        <w:t>El monitoreo en tiempo real permite supervisar la ubicación de los vehículos y el estado de las rutas a través de un mapa interactivo. Esta función mejora la toma de decisiones operativas y asegura una supervisión constante.</w:t>
+      </w:r>
+    </w:p>
+    <w:p>
+      <w:pPr>
+        <w:rPr>
+          <w:lang w:val="es-MX"/>
+        </w:rPr>
+      </w:pPr>
+    </w:p>
+    <w:p>
+      <w:pPr>
+        <w:rPr>
+          <w:lang w:val="es-MX"/>
+        </w:rPr>
+      </w:pPr>
+      <w:r>
+        <w:rPr>
+          <w:lang w:val="es-MX"/>
+        </w:rPr>
+        <w:t>Por último, la gestión de incidencias permite consultar y acceder a los detalles de los reportes de incidentes, facilitando la supervisión de eventos que puedan afectar la operación.</w:t>
+      </w:r>
+      <w:r>
+        <w:rPr>
+          <w:lang w:val="es-MX"/>
+        </w:rPr>
+        <w:t xml:space="preserve"> </w:t>
+      </w:r>
+      <w:r>
+        <w:rPr>
+          <w:lang w:val="es-MX"/>
+        </w:rPr>
+        <w:t>Estas herramientas integradas ofrecen a los administradores y gerentes un control completo de los recursos y operaciones, optimizando la gestión y mejorando la eficiencia en el día a día.</w:t>
+      </w:r>
       <w:r>
         <w:rPr>
           <w:lang w:val="es-MX"/>
@@ -13255,9 +13352,18 @@
         <w:rPr>
           <w:b/>
           <w:bCs/>
-          <w:lang w:val="es-MX"/>
-        </w:rPr>
-        <w:t xml:space="preserve">NOTA: </w:t>
+          <w:color w:val="FF0000"/>
+          <w:lang w:val="es-MX"/>
+        </w:rPr>
+        <w:t>NOTA:</w:t>
+      </w:r>
+      <w:r>
+        <w:rPr>
+          <w:b/>
+          <w:bCs/>
+          <w:lang w:val="es-MX"/>
+        </w:rPr>
+        <w:t xml:space="preserve"> </w:t>
       </w:r>
       <w:r>
         <w:rPr>
@@ -16077,9 +16183,18 @@
         <w:rPr>
           <w:b/>
           <w:bCs/>
-          <w:lang w:val="es-MX"/>
-        </w:rPr>
-        <w:t xml:space="preserve">NOTA: </w:t>
+          <w:color w:val="FF0000"/>
+          <w:lang w:val="es-MX"/>
+        </w:rPr>
+        <w:t>NOTA:</w:t>
+      </w:r>
+      <w:r>
+        <w:rPr>
+          <w:b/>
+          <w:bCs/>
+          <w:lang w:val="es-MX"/>
+        </w:rPr>
+        <w:t xml:space="preserve"> </w:t>
       </w:r>
       <w:r>
         <w:rPr>

</xml_diff>